<commit_message>
cambios en el doc y codigo mejorado
</commit_message>
<xml_diff>
--- a/Docs/DesignDocument.docx
+++ b/Docs/DesignDocument.docx
@@ -29,7 +29,7 @@
           <w14:ligatures w14:val="none"/>
         </w:rPr>
         <w:drawing>
-          <wp:inline distT="0" distB="0" distL="0" distR="0" wp14:anchorId="24246A00" wp14:editId="3D0E1BA2">
+          <wp:inline distT="0" distB="0" distL="0" distR="0" wp14:anchorId="24246A00" wp14:editId="55FF578F">
             <wp:extent cx="3603625" cy="2193290"/>
             <wp:effectExtent l="0" t="0" r="0" b="0"/>
             <wp:docPr id="1" name="Imagen 1"/>
@@ -134,8 +134,50 @@
           <w:lang w:val="en-US"/>
           <w14:ligatures w14:val="none"/>
         </w:rPr>
-        <w:t>Class</w:t>
-      </w:r>
+        <w:t>Class:</w:t>
+      </w:r>
+      <w:r>
+        <w:rPr>
+          <w:rFonts w:ascii="Lora" w:eastAsia="Times New Roman" w:hAnsi="Lora" w:cs="Times New Roman"/>
+          <w:color w:val="000000"/>
+          <w:kern w:val="36"/>
+          <w:sz w:val="34"/>
+          <w:szCs w:val="34"/>
+          <w:lang w:val="en-US"/>
+          <w14:ligatures w14:val="none"/>
+        </w:rPr>
+        <w:t xml:space="preserve"> Simulation and visualization</w:t>
+      </w:r>
+    </w:p>
+    <w:p>
+      <w:pPr>
+        <w:spacing w:after="240" w:line="240" w:lineRule="auto"/>
+        <w:rPr>
+          <w:rFonts w:ascii="Times New Roman" w:eastAsia="Times New Roman" w:hAnsi="Times New Roman" w:cs="Times New Roman"/>
+          <w:kern w:val="0"/>
+          <w:sz w:val="24"/>
+          <w:szCs w:val="24"/>
+          <w:lang w:val="en-US"/>
+          <w14:ligatures w14:val="none"/>
+        </w:rPr>
+      </w:pPr>
+    </w:p>
+    <w:p>
+      <w:pPr>
+        <w:spacing w:before="400" w:after="120" w:line="240" w:lineRule="auto"/>
+        <w:jc w:val="center"/>
+        <w:outlineLvl w:val="0"/>
+        <w:rPr>
+          <w:rFonts w:ascii="Times New Roman" w:eastAsia="Times New Roman" w:hAnsi="Times New Roman" w:cs="Times New Roman"/>
+          <w:b/>
+          <w:bCs/>
+          <w:kern w:val="36"/>
+          <w:sz w:val="48"/>
+          <w:szCs w:val="48"/>
+          <w:lang w:val="en-US"/>
+          <w14:ligatures w14:val="none"/>
+        </w:rPr>
+      </w:pPr>
       <w:r>
         <w:rPr>
           <w:rFonts w:ascii="Lora" w:eastAsia="Times New Roman" w:hAnsi="Lora" w:cs="Times New Roman"/>
@@ -148,7 +190,7 @@
           <w:lang w:val="en-US"/>
           <w14:ligatures w14:val="none"/>
         </w:rPr>
-        <w:t>:</w:t>
+        <w:t xml:space="preserve">Teacher: </w:t>
       </w:r>
       <w:r>
         <w:rPr>
@@ -160,24 +202,23 @@
           <w:lang w:val="en-US"/>
           <w14:ligatures w14:val="none"/>
         </w:rPr>
-        <w:t xml:space="preserve"> </w:t>
+        <w:t xml:space="preserve">Dr. </w:t>
       </w:r>
       <w:r>
         <w:rPr>
           <w:rFonts w:ascii="Lora" w:eastAsia="Times New Roman" w:hAnsi="Lora" w:cs="Times New Roman"/>
-          <w:color w:val="000000"/>
           <w:kern w:val="36"/>
           <w:sz w:val="34"/>
           <w:szCs w:val="34"/>
           <w:lang w:val="en-US"/>
           <w14:ligatures w14:val="none"/>
         </w:rPr>
-        <w:t>Simulation and visualization</w:t>
-      </w:r>
-    </w:p>
-    <w:p>
-      <w:pPr>
-        <w:spacing w:after="240" w:line="240" w:lineRule="auto"/>
+        <w:t>Gabriel Castillo Cortés</w:t>
+      </w:r>
+    </w:p>
+    <w:p>
+      <w:pPr>
+        <w:spacing w:after="0" w:line="240" w:lineRule="auto"/>
         <w:rPr>
           <w:rFonts w:ascii="Times New Roman" w:eastAsia="Times New Roman" w:hAnsi="Times New Roman" w:cs="Times New Roman"/>
           <w:kern w:val="0"/>
@@ -194,16 +235,14 @@
         <w:jc w:val="center"/>
         <w:outlineLvl w:val="0"/>
         <w:rPr>
-          <w:rFonts w:ascii="Times New Roman" w:eastAsia="Times New Roman" w:hAnsi="Times New Roman" w:cs="Times New Roman"/>
-          <w:b/>
-          <w:bCs/>
-          <w:kern w:val="36"/>
-          <w:sz w:val="48"/>
-          <w:szCs w:val="48"/>
-          <w14:ligatures w14:val="none"/>
-        </w:rPr>
-      </w:pPr>
-      <w:proofErr w:type="spellStart"/>
+          <w:rFonts w:ascii="Lora" w:eastAsia="Times New Roman" w:hAnsi="Lora" w:cs="Times New Roman"/>
+          <w:color w:val="000000"/>
+          <w:kern w:val="36"/>
+          <w:sz w:val="34"/>
+          <w:szCs w:val="34"/>
+          <w14:ligatures w14:val="none"/>
+        </w:rPr>
+      </w:pPr>
       <w:r>
         <w:rPr>
           <w:rFonts w:ascii="Lora" w:eastAsia="Times New Roman" w:hAnsi="Lora" w:cs="Times New Roman"/>
@@ -215,85 +254,8 @@
           <w:szCs w:val="34"/>
           <w14:ligatures w14:val="none"/>
         </w:rPr>
-        <w:t>Teacher</w:t>
-      </w:r>
-      <w:proofErr w:type="spellEnd"/>
-      <w:r>
-        <w:rPr>
-          <w:rFonts w:ascii="Lora" w:eastAsia="Times New Roman" w:hAnsi="Lora" w:cs="Times New Roman"/>
-          <w:b/>
-          <w:bCs/>
-          <w:color w:val="000000"/>
-          <w:kern w:val="36"/>
-          <w:sz w:val="34"/>
-          <w:szCs w:val="34"/>
-          <w14:ligatures w14:val="none"/>
-        </w:rPr>
-        <w:t xml:space="preserve">: </w:t>
-      </w:r>
-      <w:r>
-        <w:rPr>
-          <w:rFonts w:ascii="Lora" w:eastAsia="Times New Roman" w:hAnsi="Lora" w:cs="Times New Roman"/>
-          <w:color w:val="000000"/>
-          <w:kern w:val="36"/>
-          <w:sz w:val="34"/>
-          <w:szCs w:val="34"/>
-          <w14:ligatures w14:val="none"/>
-        </w:rPr>
-        <w:t xml:space="preserve">Dr. </w:t>
-      </w:r>
-      <w:r>
-        <w:rPr>
-          <w:rFonts w:ascii="Lora" w:eastAsia="Times New Roman" w:hAnsi="Lora" w:cs="Times New Roman"/>
-          <w:kern w:val="36"/>
-          <w:sz w:val="34"/>
-          <w:szCs w:val="34"/>
-          <w14:ligatures w14:val="none"/>
-        </w:rPr>
-        <w:t>Gabriel Castillo Cortés</w:t>
-      </w:r>
-    </w:p>
-    <w:p>
-      <w:pPr>
-        <w:spacing w:after="0" w:line="240" w:lineRule="auto"/>
-        <w:rPr>
-          <w:rFonts w:ascii="Times New Roman" w:eastAsia="Times New Roman" w:hAnsi="Times New Roman" w:cs="Times New Roman"/>
-          <w:kern w:val="0"/>
-          <w:sz w:val="24"/>
-          <w:szCs w:val="24"/>
-          <w14:ligatures w14:val="none"/>
-        </w:rPr>
-      </w:pPr>
-    </w:p>
-    <w:p>
-      <w:pPr>
-        <w:spacing w:before="400" w:after="120" w:line="240" w:lineRule="auto"/>
-        <w:jc w:val="center"/>
-        <w:outlineLvl w:val="0"/>
-        <w:rPr>
-          <w:rFonts w:ascii="Lora" w:eastAsia="Times New Roman" w:hAnsi="Lora" w:cs="Times New Roman"/>
-          <w:color w:val="000000"/>
-          <w:kern w:val="36"/>
-          <w:sz w:val="34"/>
-          <w:szCs w:val="34"/>
-          <w14:ligatures w14:val="none"/>
-        </w:rPr>
-      </w:pPr>
-      <w:proofErr w:type="spellStart"/>
-      <w:r>
-        <w:rPr>
-          <w:rFonts w:ascii="Lora" w:eastAsia="Times New Roman" w:hAnsi="Lora" w:cs="Times New Roman"/>
-          <w:b/>
-          <w:bCs/>
-          <w:color w:val="000000"/>
-          <w:kern w:val="36"/>
-          <w:sz w:val="34"/>
-          <w:szCs w:val="34"/>
-          <w14:ligatures w14:val="none"/>
-        </w:rPr>
         <w:t>Students</w:t>
       </w:r>
-      <w:proofErr w:type="spellEnd"/>
       <w:r>
         <w:rPr>
           <w:rFonts w:ascii="Lora" w:eastAsia="Times New Roman" w:hAnsi="Lora" w:cs="Times New Roman"/>
@@ -384,37 +346,7 @@
           <w:szCs w:val="34"/>
           <w14:ligatures w14:val="none"/>
         </w:rPr>
-        <w:t>(0220547)</w:t>
-      </w:r>
-      <w:r>
-        <w:rPr>
-          <w:rFonts w:ascii="Lora" w:eastAsia="Times New Roman" w:hAnsi="Lora" w:cs="Times New Roman"/>
-          <w:kern w:val="36"/>
-          <w:sz w:val="34"/>
-          <w:szCs w:val="34"/>
-          <w14:ligatures w14:val="none"/>
-        </w:rPr>
-        <w:t>, Ángel Martínez Rodríguez (</w:t>
-      </w:r>
-      <w:r>
-        <w:rPr>
-          <w:rFonts w:ascii="Lora" w:eastAsia="Times New Roman" w:hAnsi="Lora" w:cs="Times New Roman"/>
-          <w:kern w:val="36"/>
-          <w:sz w:val="34"/>
-          <w:szCs w:val="34"/>
-          <w14:ligatures w14:val="none"/>
-        </w:rPr>
-        <w:t>0235347</w:t>
-      </w:r>
-      <w:r>
-        <w:rPr>
-          <w:rFonts w:ascii="Lora" w:eastAsia="Times New Roman" w:hAnsi="Lora" w:cs="Times New Roman"/>
-          <w:kern w:val="36"/>
-          <w:sz w:val="34"/>
-          <w:szCs w:val="34"/>
-          <w14:ligatures w14:val="none"/>
-        </w:rPr>
-        <w:t>)</w:t>
+        <w:t>(0220547), Ángel Martínez Rodríguez (0235347)</w:t>
       </w:r>
     </w:p>
     <w:p>
@@ -441,6 +373,7 @@
           <w:kern w:val="36"/>
           <w:sz w:val="48"/>
           <w:szCs w:val="48"/>
+          <w:lang w:val="en-US"/>
           <w14:ligatures w14:val="none"/>
         </w:rPr>
       </w:pPr>
@@ -453,70 +386,22 @@
           <w:kern w:val="36"/>
           <w:sz w:val="34"/>
           <w:szCs w:val="34"/>
-          <w14:ligatures w14:val="none"/>
-        </w:rPr>
-        <w:t>P</w:t>
+          <w:lang w:val="en-US"/>
+          <w14:ligatures w14:val="none"/>
+        </w:rPr>
+        <w:t>Project:</w:t>
       </w:r>
       <w:r>
         <w:rPr>
           <w:rFonts w:ascii="Lora" w:eastAsia="Times New Roman" w:hAnsi="Lora" w:cs="Times New Roman"/>
-          <w:b/>
-          <w:bCs/>
           <w:color w:val="000000"/>
           <w:kern w:val="36"/>
           <w:sz w:val="34"/>
           <w:szCs w:val="34"/>
-          <w14:ligatures w14:val="none"/>
-        </w:rPr>
-        <w:t>roject</w:t>
-      </w:r>
-      <w:r>
-        <w:rPr>
-          <w:rFonts w:ascii="Lora" w:eastAsia="Times New Roman" w:hAnsi="Lora" w:cs="Times New Roman"/>
-          <w:b/>
-          <w:bCs/>
-          <w:color w:val="000000"/>
-          <w:kern w:val="36"/>
-          <w:sz w:val="34"/>
-          <w:szCs w:val="34"/>
-          <w14:ligatures w14:val="none"/>
-        </w:rPr>
-        <w:t>:</w:t>
-      </w:r>
-      <w:r>
-        <w:rPr>
-          <w:rFonts w:ascii="Lora" w:eastAsia="Times New Roman" w:hAnsi="Lora" w:cs="Times New Roman"/>
-          <w:color w:val="000000"/>
-          <w:kern w:val="36"/>
-          <w:sz w:val="34"/>
-          <w:szCs w:val="34"/>
-          <w14:ligatures w14:val="none"/>
-        </w:rPr>
-        <w:t xml:space="preserve"> </w:t>
-      </w:r>
-      <w:proofErr w:type="spellStart"/>
-      <w:r>
-        <w:rPr>
-          <w:rFonts w:ascii="Lora" w:eastAsia="Times New Roman" w:hAnsi="Lora" w:cs="Times New Roman"/>
-          <w:color w:val="000000"/>
-          <w:kern w:val="36"/>
-          <w:sz w:val="34"/>
-          <w:szCs w:val="34"/>
-          <w14:ligatures w14:val="none"/>
-        </w:rPr>
-        <w:t>Dashboard</w:t>
-      </w:r>
-      <w:proofErr w:type="spellEnd"/>
-      <w:r>
-        <w:rPr>
-          <w:rFonts w:ascii="Lora" w:eastAsia="Times New Roman" w:hAnsi="Lora" w:cs="Times New Roman"/>
-          <w:color w:val="000000"/>
-          <w:kern w:val="36"/>
-          <w:sz w:val="34"/>
-          <w:szCs w:val="34"/>
-          <w14:ligatures w14:val="none"/>
-        </w:rPr>
-        <w:t> </w:t>
+          <w:lang w:val="en-US"/>
+          <w14:ligatures w14:val="none"/>
+        </w:rPr>
+        <w:t xml:space="preserve"> Dashboard </w:t>
       </w:r>
     </w:p>
     <w:p>
@@ -530,6 +415,7 @@
           <w:kern w:val="0"/>
           <w:sz w:val="26"/>
           <w:szCs w:val="26"/>
+          <w:lang w:val="en-US"/>
           <w14:ligatures w14:val="none"/>
         </w:rPr>
       </w:pPr>
@@ -540,103 +426,40 @@
           <w:kern w:val="0"/>
           <w:sz w:val="26"/>
           <w:szCs w:val="26"/>
-          <w14:ligatures w14:val="none"/>
-        </w:rPr>
-        <w:t>Date</w:t>
-      </w:r>
-      <w:r>
+          <w:lang w:val="en-US"/>
+          <w14:ligatures w14:val="none"/>
+        </w:rPr>
+        <w:t>Date: 4/23/2024</w:t>
+      </w:r>
+    </w:p>
+    <w:p>
+      <w:pPr>
+        <w:spacing w:before="360" w:after="120" w:line="240" w:lineRule="auto"/>
+        <w:jc w:val="center"/>
+        <w:outlineLvl w:val="1"/>
         <w:rPr>
           <w:rFonts w:ascii="Lora" w:eastAsia="Times New Roman" w:hAnsi="Lora" w:cs="Times New Roman"/>
           <w:color w:val="000000"/>
           <w:kern w:val="0"/>
           <w:sz w:val="26"/>
           <w:szCs w:val="26"/>
-          <w14:ligatures w14:val="none"/>
-        </w:rPr>
-        <w:t xml:space="preserve">: </w:t>
-      </w:r>
-      <w:r>
+          <w:lang w:val="en-US"/>
+          <w14:ligatures w14:val="none"/>
+        </w:rPr>
+      </w:pPr>
+    </w:p>
+    <w:p>
+      <w:pPr>
+        <w:spacing w:before="360" w:after="120" w:line="240" w:lineRule="auto"/>
+        <w:jc w:val="center"/>
+        <w:outlineLvl w:val="1"/>
         <w:rPr>
           <w:rFonts w:ascii="Lora" w:eastAsia="Times New Roman" w:hAnsi="Lora" w:cs="Times New Roman"/>
           <w:color w:val="000000"/>
           <w:kern w:val="0"/>
           <w:sz w:val="26"/>
           <w:szCs w:val="26"/>
-          <w14:ligatures w14:val="none"/>
-        </w:rPr>
-        <w:t>4</w:t>
-      </w:r>
-      <w:r>
-        <w:rPr>
-          <w:rFonts w:ascii="Lora" w:eastAsia="Times New Roman" w:hAnsi="Lora" w:cs="Times New Roman"/>
-          <w:color w:val="000000"/>
-          <w:kern w:val="0"/>
-          <w:sz w:val="26"/>
-          <w:szCs w:val="26"/>
-          <w14:ligatures w14:val="none"/>
-        </w:rPr>
-        <w:t>/</w:t>
-      </w:r>
-      <w:r>
-        <w:rPr>
-          <w:rFonts w:ascii="Lora" w:eastAsia="Times New Roman" w:hAnsi="Lora" w:cs="Times New Roman"/>
-          <w:color w:val="000000"/>
-          <w:kern w:val="0"/>
-          <w:sz w:val="26"/>
-          <w:szCs w:val="26"/>
-          <w14:ligatures w14:val="none"/>
-        </w:rPr>
-        <w:t>23</w:t>
-      </w:r>
-      <w:r>
-        <w:rPr>
-          <w:rFonts w:ascii="Lora" w:eastAsia="Times New Roman" w:hAnsi="Lora" w:cs="Times New Roman"/>
-          <w:color w:val="000000"/>
-          <w:kern w:val="0"/>
-          <w:sz w:val="26"/>
-          <w:szCs w:val="26"/>
-          <w14:ligatures w14:val="none"/>
-        </w:rPr>
-        <w:t>/202</w:t>
-      </w:r>
-      <w:r>
-        <w:rPr>
-          <w:rFonts w:ascii="Lora" w:eastAsia="Times New Roman" w:hAnsi="Lora" w:cs="Times New Roman"/>
-          <w:color w:val="000000"/>
-          <w:kern w:val="0"/>
-          <w:sz w:val="26"/>
-          <w:szCs w:val="26"/>
-          <w14:ligatures w14:val="none"/>
-        </w:rPr>
-        <w:t>4</w:t>
-      </w:r>
-    </w:p>
-    <w:p>
-      <w:pPr>
-        <w:spacing w:before="360" w:after="120" w:line="240" w:lineRule="auto"/>
-        <w:jc w:val="center"/>
-        <w:outlineLvl w:val="1"/>
-        <w:rPr>
-          <w:rFonts w:ascii="Lora" w:eastAsia="Times New Roman" w:hAnsi="Lora" w:cs="Times New Roman"/>
-          <w:color w:val="000000"/>
-          <w:kern w:val="0"/>
-          <w:sz w:val="26"/>
-          <w:szCs w:val="26"/>
-          <w14:ligatures w14:val="none"/>
-        </w:rPr>
-      </w:pPr>
-    </w:p>
-    <w:p>
-      <w:pPr>
-        <w:spacing w:before="360" w:after="120" w:line="240" w:lineRule="auto"/>
-        <w:jc w:val="center"/>
-        <w:outlineLvl w:val="1"/>
-        <w:rPr>
-          <w:rFonts w:ascii="Lora" w:eastAsia="Times New Roman" w:hAnsi="Lora" w:cs="Times New Roman"/>
-          <w:color w:val="000000"/>
-          <w:kern w:val="0"/>
-          <w:sz w:val="26"/>
-          <w:szCs w:val="26"/>
+          <w:lang w:val="en-US"/>
           <w14:ligatures w14:val="none"/>
         </w:rPr>
       </w:pPr>
@@ -653,11 +476,18 @@
           <w:kern w:val="0"/>
           <w:sz w:val="36"/>
           <w:szCs w:val="36"/>
-          <w14:ligatures w14:val="none"/>
-        </w:rPr>
-      </w:pPr>
-    </w:p>
-    <w:p/>
+          <w:lang w:val="en-US"/>
+          <w14:ligatures w14:val="none"/>
+        </w:rPr>
+      </w:pPr>
+    </w:p>
+    <w:p>
+      <w:pPr>
+        <w:rPr>
+          <w:lang w:val="en-US"/>
+        </w:rPr>
+      </w:pPr>
+    </w:p>
     <w:p>
       <w:pPr>
         <w:rPr>
@@ -695,13 +525,31 @@
         <w:rPr>
           <w:lang w:val="en-US"/>
         </w:rPr>
-        <w:t>For this chart we wanted to v</w:t>
-      </w:r>
-      <w:r>
-        <w:rPr>
-          <w:lang w:val="en-US"/>
-        </w:rPr>
-        <w:t>isualize the distribution of successful and faulty products.</w:t>
+        <w:t xml:space="preserve">For this chart we wanted to </w:t>
+      </w:r>
+      <w:r>
+        <w:rPr>
+          <w:lang w:val="en-US"/>
+        </w:rPr>
+        <w:t>make a comparison on products that were successfully made and products that were faulty, we wanted to give a</w:t>
+      </w:r>
+      <w:r>
+        <w:rPr>
+          <w:lang w:val="en-US"/>
+        </w:rPr>
+        <w:t xml:space="preserve"> quick overview of the production outcome</w:t>
+      </w:r>
+      <w:r>
+        <w:rPr>
+          <w:lang w:val="en-US"/>
+        </w:rPr>
+        <w:t xml:space="preserve"> to</w:t>
+      </w:r>
+      <w:r>
+        <w:rPr>
+          <w:lang w:val="en-US"/>
+        </w:rPr>
+        <w:t xml:space="preserve"> assess</w:t>
       </w:r>
       <w:r>
         <w:rPr>
@@ -713,7 +561,7 @@
         <w:rPr>
           <w:lang w:val="en-US"/>
         </w:rPr>
-        <w:t>This chart gives a quick overview of the production outcome, showing the proportion of faulty products compared to successful ones. It's essential for assessing the quality control process's effectiveness.</w:t>
+        <w:t>the quality control process's effectiveness.</w:t>
       </w:r>
     </w:p>
     <w:p>
@@ -758,7 +606,55 @@
         <w:rPr>
           <w:lang w:val="en-US"/>
         </w:rPr>
-        <w:t>provide a detailed breakdown of production outcomes. It's useful for understanding the relative quantities of different types of products produced, facilitating decision-making and process improvement.</w:t>
+        <w:t xml:space="preserve">provide a detailed breakdown of production outcomes. </w:t>
+      </w:r>
+      <w:r>
+        <w:rPr>
+          <w:lang w:val="en-US"/>
+        </w:rPr>
+        <w:t>Our goal with this chart was to make it easier to</w:t>
+      </w:r>
+      <w:r>
+        <w:rPr>
+          <w:lang w:val="en-US"/>
+        </w:rPr>
+        <w:t xml:space="preserve"> understan</w:t>
+      </w:r>
+      <w:r>
+        <w:rPr>
+          <w:lang w:val="en-US"/>
+        </w:rPr>
+        <w:t>d</w:t>
+      </w:r>
+      <w:r>
+        <w:rPr>
+          <w:lang w:val="en-US"/>
+        </w:rPr>
+        <w:t xml:space="preserve"> the relative quantities of different types of products produced,</w:t>
+      </w:r>
+      <w:r>
+        <w:rPr>
+          <w:lang w:val="en-US"/>
+        </w:rPr>
+        <w:t xml:space="preserve"> in a real-life situation this could help to</w:t>
+      </w:r>
+      <w:r>
+        <w:rPr>
+          <w:lang w:val="en-US"/>
+        </w:rPr>
+        <w:t xml:space="preserve"> facilitat</w:t>
+      </w:r>
+      <w:r>
+        <w:rPr>
+          <w:lang w:val="en-US"/>
+        </w:rPr>
+        <w:t>e</w:t>
+      </w:r>
+      <w:r>
+        <w:rPr>
+          <w:lang w:val="en-US"/>
+        </w:rPr>
+        <w:t xml:space="preserve"> decision-making and process improvement.</w:t>
       </w:r>
     </w:p>
     <w:p>
@@ -802,7 +698,31 @@
         <w:rPr>
           <w:lang w:val="en-US"/>
         </w:rPr>
-        <w:t>his chart helps identify patterns in workstation downtime and compares it to the average fixing time. It aids in assessing the efficiency of maintenance and repair processes across workstations.</w:t>
+        <w:t xml:space="preserve">his chart helps identify patterns in workstation downtime and compares it to the average fixing time. </w:t>
+      </w:r>
+      <w:r>
+        <w:rPr>
+          <w:lang w:val="en-US"/>
+        </w:rPr>
+        <w:t>With the results we got we are not sure that this was the best chart to use but since it shows</w:t>
+      </w:r>
+      <w:r>
+        <w:rPr>
+          <w:lang w:val="en-US"/>
+        </w:rPr>
+        <w:t xml:space="preserve"> the efficiency of maintenance and repair processes across workstations</w:t>
+      </w:r>
+      <w:r>
+        <w:rPr>
+          <w:lang w:val="en-US"/>
+        </w:rPr>
+        <w:t xml:space="preserve"> clearly, we decided to use it anyways</w:t>
+      </w:r>
+      <w:r>
+        <w:rPr>
+          <w:lang w:val="en-US"/>
+        </w:rPr>
+        <w:t>.</w:t>
       </w:r>
     </w:p>
     <w:p>
@@ -828,25 +748,49 @@
         <w:rPr>
           <w:lang w:val="en-US"/>
         </w:rPr>
-        <w:t>Lastly to d</w:t>
-      </w:r>
-      <w:r>
-        <w:rPr>
-          <w:lang w:val="en-US"/>
-        </w:rPr>
-        <w:t>isplay occupancy and downtime metrics for each workstation</w:t>
-      </w:r>
-      <w:r>
-        <w:rPr>
-          <w:lang w:val="en-US"/>
-        </w:rPr>
-        <w:t xml:space="preserve"> we wanted</w:t>
-      </w:r>
-      <w:r>
-        <w:rPr>
-          <w:lang w:val="en-US"/>
-        </w:rPr>
-        <w:t xml:space="preserve"> a detailed comparison of workstation metrics within the manufacturing facility. By stacking occupancy and downtime data, it provides insights into each workstation's performance and areas for improvement.</w:t>
+        <w:t>Lastly</w:t>
+      </w:r>
+      <w:r>
+        <w:rPr>
+          <w:lang w:val="en-US"/>
+        </w:rPr>
+        <w:t xml:space="preserve">, </w:t>
+      </w:r>
+      <w:r>
+        <w:rPr>
+          <w:lang w:val="en-US"/>
+        </w:rPr>
+        <w:t>we wanted</w:t>
+      </w:r>
+      <w:r>
+        <w:rPr>
+          <w:lang w:val="en-US"/>
+        </w:rPr>
+        <w:t xml:space="preserve"> a detailed comparison of workstation metrics within the manufacturing facility</w:t>
+      </w:r>
+      <w:r>
+        <w:rPr>
+          <w:lang w:val="en-US"/>
+        </w:rPr>
+        <w:t xml:space="preserve">, we decided to use a stacked bar chart and compare </w:t>
+      </w:r>
+      <w:r>
+        <w:rPr>
+          <w:lang w:val="en-US"/>
+        </w:rPr>
+        <w:t>occupancy and downtime metrics for each workstation</w:t>
+      </w:r>
+      <w:r>
+        <w:rPr>
+          <w:lang w:val="en-US"/>
+        </w:rPr>
+        <w:t xml:space="preserve"> so it would be easier to see</w:t>
+      </w:r>
+      <w:r>
+        <w:rPr>
+          <w:lang w:val="en-US"/>
+        </w:rPr>
+        <w:t xml:space="preserve"> each workstation's performance and areas for improvement.</w:t>
       </w:r>
     </w:p>
     <w:p>

</xml_diff>